<commit_message>
adding a third line to the word file
</commit_message>
<xml_diff>
--- a/coreJava/src/main/resources/testFile.docx
+++ b/coreJava/src/main/resources/testFile.docx
@@ -24,6 +24,9 @@
     </w:p>
     <w:p>
       <w:pPr>
+        <w:tabs>
+          <w:tab w:val="left" w:pos="2925"/>
+        </w:tabs>
         <w:rPr>
           <w:lang w:val="en-US"/>
         </w:rPr>
@@ -33,6 +36,38 @@
           <w:lang w:val="en-US"/>
         </w:rPr>
         <w:t>Now adding the second line</w:t>
+      </w:r>
+      <w:r>
+        <w:rPr>
+          <w:lang w:val="en-US"/>
+        </w:rPr>
+        <w:tab/>
+      </w:r>
+    </w:p>
+    <w:p>
+      <w:pPr>
+        <w:tabs>
+          <w:tab w:val="left" w:pos="2925"/>
+        </w:tabs>
+        <w:rPr>
+          <w:lang w:val="en-US"/>
+        </w:rPr>
+      </w:pPr>
+    </w:p>
+    <w:p>
+      <w:pPr>
+        <w:tabs>
+          <w:tab w:val="left" w:pos="2925"/>
+        </w:tabs>
+        <w:rPr>
+          <w:lang w:val="en-US"/>
+        </w:rPr>
+      </w:pPr>
+      <w:r>
+        <w:rPr>
+          <w:lang w:val="en-US"/>
+        </w:rPr>
+        <w:t>Adding a third line to the file</w:t>
       </w:r>
     </w:p>
     <w:sectPr>

</xml_diff>